<commit_message>
create README.md and update document
</commit_message>
<xml_diff>
--- a/ЭФБО_10_23_ЕреминКД_ПЗ_2.docx
+++ b/ЭФБО_10_23_ЕреминКД_ПЗ_2.docx
@@ -131,13 +131,15 @@
       <w:r>
         <w:rPr>
           <w:rFonts w:ascii="Times New Roman" w:hAnsi="Times New Roman" w:cs="Times New Roman"/>
+          <w:noProof/>
           <w:sz w:val="24"/>
           <w:szCs w:val="24"/>
+          <w:lang w:eastAsia="ru-RU"/>
         </w:rPr>
         <w:drawing>
           <wp:inline distT="0" distB="0" distL="0" distR="0" wp14:anchorId="2123C045" wp14:editId="6E4B5665">
-            <wp:extent cx="5367131" cy="2811218"/>
-            <wp:effectExtent l="0" t="0" r="5080" b="8255"/>
+            <wp:extent cx="5550011" cy="2907007"/>
+            <wp:effectExtent l="0" t="0" r="0" b="8255"/>
             <wp:docPr id="1" name="Рисунок 1"/>
             <wp:cNvGraphicFramePr>
               <a:graphicFrameLocks xmlns:a="http://schemas.openxmlformats.org/drawingml/2006/main" noChangeAspect="1"/>
@@ -158,7 +160,7 @@
                   <pic:spPr>
                     <a:xfrm>
                       <a:off x="0" y="0"/>
-                      <a:ext cx="5380606" cy="2818276"/>
+                      <a:ext cx="5566191" cy="2915482"/>
                     </a:xfrm>
                     <a:prstGeom prst="rect">
                       <a:avLst/>
@@ -195,16 +197,7 @@
           <w:sz w:val="28"/>
           <w:szCs w:val="28"/>
         </w:rPr>
-        <w:t>Контрольная точка 1</w:t>
-      </w:r>
-      <w:r>
-        <w:rPr>
-          <w:rFonts w:ascii="Times New Roman" w:hAnsi="Times New Roman" w:cs="Times New Roman"/>
-          <w:b/>
-          <w:sz w:val="28"/>
-          <w:szCs w:val="28"/>
-        </w:rPr>
-        <w:t>:</w:t>
+        <w:t>Контрольная точка 1:</w:t>
       </w:r>
       <w:r>
         <w:rPr>
@@ -242,8 +235,10 @@
       <w:r>
         <w:rPr>
           <w:rFonts w:ascii="Times New Roman" w:hAnsi="Times New Roman" w:cs="Times New Roman"/>
+          <w:noProof/>
           <w:sz w:val="24"/>
           <w:szCs w:val="24"/>
+          <w:lang w:eastAsia="ru-RU"/>
         </w:rPr>
         <w:drawing>
           <wp:inline distT="0" distB="0" distL="0" distR="0" wp14:anchorId="3CA85514" wp14:editId="2E47DB6B">
@@ -309,8 +304,6 @@
         <w:lastRenderedPageBreak/>
         <w:t>Контрольная точка 2</w:t>
       </w:r>
-      <w:bookmarkStart w:id="0" w:name="_GoBack"/>
-      <w:bookmarkEnd w:id="0"/>
       <w:r>
         <w:rPr>
           <w:rFonts w:ascii="Times New Roman" w:hAnsi="Times New Roman" w:cs="Times New Roman"/>
@@ -334,7 +327,119 @@
           <w:sz w:val="28"/>
           <w:szCs w:val="28"/>
         </w:rPr>
-        <w:t>рабочий фрейм под экран смартфона с включенной сеткой</w:t>
+        <w:t>3 экрана с элементами интерфейса.</w:t>
+      </w:r>
+    </w:p>
+    <w:p>
+      <w:pPr>
+        <w:rPr>
+          <w:rFonts w:ascii="Times New Roman" w:hAnsi="Times New Roman" w:cs="Times New Roman"/>
+          <w:sz w:val="28"/>
+          <w:szCs w:val="28"/>
+        </w:rPr>
+      </w:pPr>
+      <w:r>
+        <w:rPr>
+          <w:rFonts w:ascii="Times New Roman" w:hAnsi="Times New Roman" w:cs="Times New Roman"/>
+          <w:sz w:val="28"/>
+          <w:szCs w:val="28"/>
+        </w:rPr>
+        <w:drawing>
+          <wp:inline distT="0" distB="0" distL="0" distR="0" wp14:anchorId="578854A5" wp14:editId="102F2F52">
+            <wp:extent cx="5812404" cy="4005619"/>
+            <wp:effectExtent l="0" t="0" r="0" b="0"/>
+            <wp:docPr id="3" name="Рисунок 3"/>
+            <wp:cNvGraphicFramePr>
+              <a:graphicFrameLocks xmlns:a="http://schemas.openxmlformats.org/drawingml/2006/main" noChangeAspect="1"/>
+            </wp:cNvGraphicFramePr>
+            <a:graphic xmlns:a="http://schemas.openxmlformats.org/drawingml/2006/main">
+              <a:graphicData uri="http://schemas.openxmlformats.org/drawingml/2006/picture">
+                <pic:pic xmlns:pic="http://schemas.openxmlformats.org/drawingml/2006/picture">
+                  <pic:nvPicPr>
+                    <pic:cNvPr id="1" name=""/>
+                    <pic:cNvPicPr/>
+                  </pic:nvPicPr>
+                  <pic:blipFill>
+                    <a:blip r:embed="rId6"/>
+                    <a:stretch>
+                      <a:fillRect/>
+                    </a:stretch>
+                  </pic:blipFill>
+                  <pic:spPr>
+                    <a:xfrm>
+                      <a:off x="0" y="0"/>
+                      <a:ext cx="5817436" cy="4009087"/>
+                    </a:xfrm>
+                    <a:prstGeom prst="rect">
+                      <a:avLst/>
+                    </a:prstGeom>
+                  </pic:spPr>
+                </pic:pic>
+              </a:graphicData>
+            </a:graphic>
+          </wp:inline>
+        </w:drawing>
+      </w:r>
+    </w:p>
+    <w:p>
+      <w:pPr>
+        <w:rPr>
+          <w:rFonts w:ascii="Times New Roman" w:hAnsi="Times New Roman" w:cs="Times New Roman"/>
+          <w:sz w:val="28"/>
+          <w:szCs w:val="28"/>
+        </w:rPr>
+      </w:pPr>
+    </w:p>
+    <w:p>
+      <w:pPr>
+        <w:rPr>
+          <w:rFonts w:ascii="Times New Roman" w:hAnsi="Times New Roman" w:cs="Times New Roman"/>
+          <w:sz w:val="28"/>
+          <w:szCs w:val="28"/>
+        </w:rPr>
+      </w:pPr>
+      <w:r>
+        <w:rPr>
+          <w:rFonts w:ascii="Times New Roman" w:hAnsi="Times New Roman" w:cs="Times New Roman"/>
+          <w:b/>
+          <w:sz w:val="28"/>
+          <w:szCs w:val="28"/>
+        </w:rPr>
+        <w:t>Контрольная точка 3</w:t>
+      </w:r>
+      <w:r>
+        <w:rPr>
+          <w:rFonts w:ascii="Times New Roman" w:hAnsi="Times New Roman" w:cs="Times New Roman"/>
+          <w:b/>
+          <w:sz w:val="28"/>
+          <w:szCs w:val="28"/>
+        </w:rPr>
+        <w:t>:</w:t>
+      </w:r>
+      <w:r>
+        <w:rPr>
+          <w:rFonts w:ascii="Times New Roman" w:hAnsi="Times New Roman" w:cs="Times New Roman"/>
+          <w:sz w:val="28"/>
+          <w:szCs w:val="28"/>
+        </w:rPr>
+        <w:t xml:space="preserve"> </w:t>
+      </w:r>
+      <w:r>
+        <w:rPr>
+          <w:rFonts w:ascii="Times New Roman" w:hAnsi="Times New Roman" w:cs="Times New Roman"/>
+          <w:sz w:val="28"/>
+          <w:szCs w:val="28"/>
+        </w:rPr>
+        <w:t xml:space="preserve">соединение кнопок с экранами через режим </w:t>
+      </w:r>
+      <w:r>
+        <w:rPr>
+          <w:rFonts w:ascii="Times New Roman" w:hAnsi="Times New Roman" w:cs="Times New Roman"/>
+          <w:sz w:val="28"/>
+          <w:szCs w:val="28"/>
+          <w:lang w:val="en-US"/>
+        </w:rPr>
+        <w:t>Prototype</w:t>
       </w:r>
       <w:r>
         <w:rPr>
@@ -345,6 +450,611 @@
         <w:t>.</w:t>
       </w:r>
     </w:p>
+    <w:p>
+      <w:pPr>
+        <w:rPr>
+          <w:rFonts w:ascii="Times New Roman" w:hAnsi="Times New Roman" w:cs="Times New Roman"/>
+          <w:sz w:val="28"/>
+          <w:szCs w:val="28"/>
+        </w:rPr>
+      </w:pPr>
+      <w:r>
+        <w:rPr>
+          <w:rFonts w:ascii="Times New Roman" w:hAnsi="Times New Roman" w:cs="Times New Roman"/>
+          <w:sz w:val="28"/>
+          <w:szCs w:val="28"/>
+        </w:rPr>
+        <w:drawing>
+          <wp:inline distT="0" distB="0" distL="0" distR="0" wp14:anchorId="485E6D57" wp14:editId="7877D076">
+            <wp:extent cx="5940425" cy="3554095"/>
+            <wp:effectExtent l="0" t="0" r="3175" b="8255"/>
+            <wp:docPr id="5" name="Рисунок 5"/>
+            <wp:cNvGraphicFramePr>
+              <a:graphicFrameLocks xmlns:a="http://schemas.openxmlformats.org/drawingml/2006/main" noChangeAspect="1"/>
+            </wp:cNvGraphicFramePr>
+            <a:graphic xmlns:a="http://schemas.openxmlformats.org/drawingml/2006/main">
+              <a:graphicData uri="http://schemas.openxmlformats.org/drawingml/2006/picture">
+                <pic:pic xmlns:pic="http://schemas.openxmlformats.org/drawingml/2006/picture">
+                  <pic:nvPicPr>
+                    <pic:cNvPr id="1" name=""/>
+                    <pic:cNvPicPr/>
+                  </pic:nvPicPr>
+                  <pic:blipFill>
+                    <a:blip r:embed="rId7"/>
+                    <a:stretch>
+                      <a:fillRect/>
+                    </a:stretch>
+                  </pic:blipFill>
+                  <pic:spPr>
+                    <a:xfrm>
+                      <a:off x="0" y="0"/>
+                      <a:ext cx="5940425" cy="3554095"/>
+                    </a:xfrm>
+                    <a:prstGeom prst="rect">
+                      <a:avLst/>
+                    </a:prstGeom>
+                  </pic:spPr>
+                </pic:pic>
+              </a:graphicData>
+            </a:graphic>
+          </wp:inline>
+        </w:drawing>
+      </w:r>
+    </w:p>
+    <w:p>
+      <w:pPr>
+        <w:rPr>
+          <w:rFonts w:ascii="Times New Roman" w:hAnsi="Times New Roman" w:cs="Times New Roman"/>
+          <w:sz w:val="28"/>
+          <w:szCs w:val="28"/>
+        </w:rPr>
+      </w:pPr>
+    </w:p>
+    <w:p>
+      <w:pPr>
+        <w:rPr>
+          <w:rFonts w:ascii="Times New Roman" w:hAnsi="Times New Roman" w:cs="Times New Roman"/>
+          <w:sz w:val="28"/>
+          <w:szCs w:val="28"/>
+        </w:rPr>
+      </w:pPr>
+      <w:r>
+        <w:rPr>
+          <w:rFonts w:ascii="Times New Roman" w:hAnsi="Times New Roman" w:cs="Times New Roman"/>
+          <w:b/>
+          <w:sz w:val="28"/>
+          <w:szCs w:val="28"/>
+        </w:rPr>
+        <w:lastRenderedPageBreak/>
+        <w:t>Контрольная точка 4</w:t>
+      </w:r>
+      <w:r>
+        <w:rPr>
+          <w:rFonts w:ascii="Times New Roman" w:hAnsi="Times New Roman" w:cs="Times New Roman"/>
+          <w:b/>
+          <w:sz w:val="28"/>
+          <w:szCs w:val="28"/>
+        </w:rPr>
+        <w:t>:</w:t>
+      </w:r>
+      <w:r>
+        <w:rPr>
+          <w:rFonts w:ascii="Times New Roman" w:hAnsi="Times New Roman" w:cs="Times New Roman"/>
+          <w:sz w:val="28"/>
+          <w:szCs w:val="28"/>
+        </w:rPr>
+        <w:t xml:space="preserve"> </w:t>
+      </w:r>
+      <w:r>
+        <w:rPr>
+          <w:rFonts w:ascii="Times New Roman" w:hAnsi="Times New Roman" w:cs="Times New Roman"/>
+          <w:sz w:val="28"/>
+          <w:szCs w:val="28"/>
+        </w:rPr>
+        <w:t>запуск демонстрации макета приложения</w:t>
+      </w:r>
+      <w:r>
+        <w:rPr>
+          <w:rFonts w:ascii="Times New Roman" w:hAnsi="Times New Roman" w:cs="Times New Roman"/>
+          <w:sz w:val="28"/>
+          <w:szCs w:val="28"/>
+        </w:rPr>
+        <w:t>.</w:t>
+      </w:r>
+    </w:p>
+    <w:p>
+      <w:pPr>
+        <w:rPr>
+          <w:rFonts w:ascii="Times New Roman" w:hAnsi="Times New Roman" w:cs="Times New Roman"/>
+          <w:sz w:val="28"/>
+          <w:szCs w:val="28"/>
+        </w:rPr>
+      </w:pPr>
+      <w:r>
+        <w:rPr>
+          <w:rFonts w:ascii="Times New Roman" w:hAnsi="Times New Roman" w:cs="Times New Roman"/>
+          <w:sz w:val="28"/>
+          <w:szCs w:val="28"/>
+        </w:rPr>
+        <w:drawing>
+          <wp:inline distT="0" distB="0" distL="0" distR="0" wp14:anchorId="01DFAEBB" wp14:editId="70541942">
+            <wp:extent cx="2474955" cy="4070381"/>
+            <wp:effectExtent l="0" t="0" r="1905" b="6350"/>
+            <wp:docPr id="6" name="Рисунок 6"/>
+            <wp:cNvGraphicFramePr>
+              <a:graphicFrameLocks xmlns:a="http://schemas.openxmlformats.org/drawingml/2006/main" noChangeAspect="1"/>
+            </wp:cNvGraphicFramePr>
+            <a:graphic xmlns:a="http://schemas.openxmlformats.org/drawingml/2006/main">
+              <a:graphicData uri="http://schemas.openxmlformats.org/drawingml/2006/picture">
+                <pic:pic xmlns:pic="http://schemas.openxmlformats.org/drawingml/2006/picture">
+                  <pic:nvPicPr>
+                    <pic:cNvPr id="1" name=""/>
+                    <pic:cNvPicPr/>
+                  </pic:nvPicPr>
+                  <pic:blipFill>
+                    <a:blip r:embed="rId8"/>
+                    <a:stretch>
+                      <a:fillRect/>
+                    </a:stretch>
+                  </pic:blipFill>
+                  <pic:spPr>
+                    <a:xfrm>
+                      <a:off x="0" y="0"/>
+                      <a:ext cx="2521239" cy="4146501"/>
+                    </a:xfrm>
+                    <a:prstGeom prst="rect">
+                      <a:avLst/>
+                    </a:prstGeom>
+                  </pic:spPr>
+                </pic:pic>
+              </a:graphicData>
+            </a:graphic>
+          </wp:inline>
+        </w:drawing>
+      </w:r>
+      <w:r>
+        <w:rPr>
+          <w:rFonts w:ascii="Times New Roman" w:hAnsi="Times New Roman" w:cs="Times New Roman"/>
+          <w:sz w:val="28"/>
+          <w:szCs w:val="28"/>
+        </w:rPr>
+        <w:t xml:space="preserve"> </w:t>
+      </w:r>
+      <w:r>
+        <w:rPr>
+          <w:rFonts w:ascii="Times New Roman" w:hAnsi="Times New Roman" w:cs="Times New Roman"/>
+          <w:sz w:val="28"/>
+          <w:szCs w:val="28"/>
+        </w:rPr>
+        <w:drawing>
+          <wp:inline distT="0" distB="0" distL="0" distR="0" wp14:anchorId="2EA34D30" wp14:editId="49D4F19E">
+            <wp:extent cx="2202407" cy="4078716"/>
+            <wp:effectExtent l="0" t="0" r="7620" b="0"/>
+            <wp:docPr id="10" name="Рисунок 10"/>
+            <wp:cNvGraphicFramePr>
+              <a:graphicFrameLocks xmlns:a="http://schemas.openxmlformats.org/drawingml/2006/main" noChangeAspect="1"/>
+            </wp:cNvGraphicFramePr>
+            <a:graphic xmlns:a="http://schemas.openxmlformats.org/drawingml/2006/main">
+              <a:graphicData uri="http://schemas.openxmlformats.org/drawingml/2006/picture">
+                <pic:pic xmlns:pic="http://schemas.openxmlformats.org/drawingml/2006/picture">
+                  <pic:nvPicPr>
+                    <pic:cNvPr id="1" name=""/>
+                    <pic:cNvPicPr/>
+                  </pic:nvPicPr>
+                  <pic:blipFill>
+                    <a:blip r:embed="rId9"/>
+                    <a:stretch>
+                      <a:fillRect/>
+                    </a:stretch>
+                  </pic:blipFill>
+                  <pic:spPr>
+                    <a:xfrm>
+                      <a:off x="0" y="0"/>
+                      <a:ext cx="2215038" cy="4102108"/>
+                    </a:xfrm>
+                    <a:prstGeom prst="rect">
+                      <a:avLst/>
+                    </a:prstGeom>
+                  </pic:spPr>
+                </pic:pic>
+              </a:graphicData>
+            </a:graphic>
+          </wp:inline>
+        </w:drawing>
+      </w:r>
+    </w:p>
+    <w:p>
+      <w:pPr>
+        <w:rPr>
+          <w:rFonts w:ascii="Times New Roman" w:hAnsi="Times New Roman" w:cs="Times New Roman"/>
+          <w:sz w:val="28"/>
+          <w:szCs w:val="28"/>
+        </w:rPr>
+      </w:pPr>
+      <w:r>
+        <w:rPr>
+          <w:rFonts w:ascii="Times New Roman" w:hAnsi="Times New Roman" w:cs="Times New Roman"/>
+          <w:sz w:val="28"/>
+          <w:szCs w:val="28"/>
+        </w:rPr>
+        <w:drawing>
+          <wp:inline distT="0" distB="0" distL="0" distR="0" wp14:anchorId="2EEA627B" wp14:editId="195B172C">
+            <wp:extent cx="2185349" cy="4126727"/>
+            <wp:effectExtent l="0" t="0" r="5715" b="7620"/>
+            <wp:docPr id="8" name="Рисунок 8"/>
+            <wp:cNvGraphicFramePr>
+              <a:graphicFrameLocks xmlns:a="http://schemas.openxmlformats.org/drawingml/2006/main" noChangeAspect="1"/>
+            </wp:cNvGraphicFramePr>
+            <a:graphic xmlns:a="http://schemas.openxmlformats.org/drawingml/2006/main">
+              <a:graphicData uri="http://schemas.openxmlformats.org/drawingml/2006/picture">
+                <pic:pic xmlns:pic="http://schemas.openxmlformats.org/drawingml/2006/picture">
+                  <pic:nvPicPr>
+                    <pic:cNvPr id="1" name=""/>
+                    <pic:cNvPicPr/>
+                  </pic:nvPicPr>
+                  <pic:blipFill>
+                    <a:blip r:embed="rId10"/>
+                    <a:stretch>
+                      <a:fillRect/>
+                    </a:stretch>
+                  </pic:blipFill>
+                  <pic:spPr>
+                    <a:xfrm>
+                      <a:off x="0" y="0"/>
+                      <a:ext cx="2204838" cy="4163529"/>
+                    </a:xfrm>
+                    <a:prstGeom prst="rect">
+                      <a:avLst/>
+                    </a:prstGeom>
+                  </pic:spPr>
+                </pic:pic>
+              </a:graphicData>
+            </a:graphic>
+          </wp:inline>
+        </w:drawing>
+      </w:r>
+    </w:p>
+    <w:p>
+      <w:pPr>
+        <w:rPr>
+          <w:rFonts w:ascii="Times New Roman" w:hAnsi="Times New Roman" w:cs="Times New Roman"/>
+          <w:sz w:val="28"/>
+          <w:szCs w:val="28"/>
+        </w:rPr>
+      </w:pPr>
+    </w:p>
+    <w:p>
+      <w:pPr>
+        <w:rPr>
+          <w:rFonts w:ascii="Times New Roman" w:hAnsi="Times New Roman" w:cs="Times New Roman"/>
+          <w:sz w:val="28"/>
+          <w:szCs w:val="28"/>
+        </w:rPr>
+      </w:pPr>
+      <w:r>
+        <w:rPr>
+          <w:rFonts w:ascii="Times New Roman" w:hAnsi="Times New Roman" w:cs="Times New Roman"/>
+          <w:sz w:val="28"/>
+          <w:szCs w:val="28"/>
+        </w:rPr>
+        <w:lastRenderedPageBreak/>
+        <w:t>Итоговый отчет:</w:t>
+      </w:r>
+    </w:p>
+    <w:p>
+      <w:pPr>
+        <w:rPr>
+          <w:rFonts w:ascii="Times New Roman" w:hAnsi="Times New Roman" w:cs="Times New Roman"/>
+          <w:sz w:val="28"/>
+          <w:szCs w:val="28"/>
+        </w:rPr>
+      </w:pPr>
+      <w:r>
+        <w:rPr>
+          <w:rFonts w:ascii="Times New Roman" w:hAnsi="Times New Roman" w:cs="Times New Roman"/>
+          <w:sz w:val="28"/>
+          <w:szCs w:val="28"/>
+        </w:rPr>
+        <w:t xml:space="preserve">Были созданы </w:t>
+      </w:r>
+      <w:r>
+        <w:rPr>
+          <w:rFonts w:ascii="Times New Roman" w:hAnsi="Times New Roman" w:cs="Times New Roman"/>
+          <w:sz w:val="28"/>
+          <w:szCs w:val="28"/>
+        </w:rPr>
+        <w:t>3 экрана: экран входа в приложение, основной экран, экран добавления элемента (записи).</w:t>
+      </w:r>
+      <w:r>
+        <w:rPr>
+          <w:rFonts w:ascii="Times New Roman" w:hAnsi="Times New Roman" w:cs="Times New Roman"/>
+          <w:sz w:val="28"/>
+          <w:szCs w:val="28"/>
+        </w:rPr>
+        <w:t xml:space="preserve"> В процессе создания макета использовались такие элементы интерфейса, как кнопки, иконки и текстовые поля</w:t>
+      </w:r>
+      <w:r>
+        <w:rPr>
+          <w:rFonts w:ascii="Times New Roman" w:hAnsi="Times New Roman" w:cs="Times New Roman"/>
+          <w:sz w:val="28"/>
+          <w:szCs w:val="28"/>
+        </w:rPr>
+        <w:t>. В настоящий момент на макете реализована навигация между экранами</w:t>
+      </w:r>
+      <w:r>
+        <w:rPr>
+          <w:rFonts w:ascii="Times New Roman" w:hAnsi="Times New Roman" w:cs="Times New Roman"/>
+          <w:sz w:val="28"/>
+          <w:szCs w:val="28"/>
+        </w:rPr>
+        <w:t>, по большей части,</w:t>
+      </w:r>
+      <w:r>
+        <w:rPr>
+          <w:rFonts w:ascii="Times New Roman" w:hAnsi="Times New Roman" w:cs="Times New Roman"/>
+          <w:sz w:val="28"/>
+          <w:szCs w:val="28"/>
+        </w:rPr>
+        <w:t xml:space="preserve"> через кнопки, пересылающие на </w:t>
+      </w:r>
+      <w:r>
+        <w:rPr>
+          <w:rFonts w:ascii="Times New Roman" w:hAnsi="Times New Roman" w:cs="Times New Roman"/>
+          <w:sz w:val="28"/>
+          <w:szCs w:val="28"/>
+        </w:rPr>
+        <w:t>другой экран</w:t>
+      </w:r>
+      <w:r>
+        <w:rPr>
+          <w:rFonts w:ascii="Times New Roman" w:hAnsi="Times New Roman" w:cs="Times New Roman"/>
+          <w:sz w:val="28"/>
+          <w:szCs w:val="28"/>
+        </w:rPr>
+        <w:t>.</w:t>
+      </w:r>
+    </w:p>
+    <w:tbl>
+      <w:tblPr>
+        <w:tblStyle w:val="a3"/>
+        <w:tblW w:w="0" w:type="auto"/>
+        <w:tblLook w:val="04A0" w:firstRow="1" w:lastRow="0" w:firstColumn="1" w:lastColumn="0" w:noHBand="0" w:noVBand="1"/>
+      </w:tblPr>
+      <w:tblGrid>
+        <w:gridCol w:w="4672"/>
+        <w:gridCol w:w="4673"/>
+      </w:tblGrid>
+      <w:tr>
+        <w:tc>
+          <w:tcPr>
+            <w:tcW w:w="4672" w:type="dxa"/>
+          </w:tcPr>
+          <w:p>
+            <w:pPr>
+              <w:jc w:val="center"/>
+              <w:rPr>
+                <w:rFonts w:ascii="Times New Roman" w:hAnsi="Times New Roman" w:cs="Times New Roman"/>
+                <w:b/>
+                <w:sz w:val="28"/>
+                <w:szCs w:val="28"/>
+              </w:rPr>
+            </w:pPr>
+            <w:r>
+              <w:rPr>
+                <w:rFonts w:ascii="Times New Roman" w:hAnsi="Times New Roman" w:cs="Times New Roman"/>
+                <w:b/>
+                <w:sz w:val="28"/>
+                <w:szCs w:val="28"/>
+              </w:rPr>
+              <w:t>Что получилось удобно</w:t>
+            </w:r>
+          </w:p>
+        </w:tc>
+        <w:tc>
+          <w:tcPr>
+            <w:tcW w:w="4673" w:type="dxa"/>
+          </w:tcPr>
+          <w:p>
+            <w:pPr>
+              <w:jc w:val="center"/>
+              <w:rPr>
+                <w:rFonts w:ascii="Times New Roman" w:hAnsi="Times New Roman" w:cs="Times New Roman"/>
+                <w:b/>
+                <w:sz w:val="28"/>
+                <w:szCs w:val="28"/>
+              </w:rPr>
+            </w:pPr>
+            <w:r>
+              <w:rPr>
+                <w:rFonts w:ascii="Times New Roman" w:hAnsi="Times New Roman" w:cs="Times New Roman"/>
+                <w:b/>
+                <w:sz w:val="28"/>
+                <w:szCs w:val="28"/>
+              </w:rPr>
+              <w:t>Что можно улучшить</w:t>
+            </w:r>
+          </w:p>
+        </w:tc>
+      </w:tr>
+      <w:tr>
+        <w:tc>
+          <w:tcPr>
+            <w:tcW w:w="4672" w:type="dxa"/>
+          </w:tcPr>
+          <w:p>
+            <w:pPr>
+              <w:rPr>
+                <w:rFonts w:ascii="Times New Roman" w:hAnsi="Times New Roman" w:cs="Times New Roman"/>
+                <w:sz w:val="28"/>
+                <w:szCs w:val="28"/>
+              </w:rPr>
+            </w:pPr>
+            <w:r>
+              <w:rPr>
+                <w:rFonts w:ascii="Times New Roman" w:hAnsi="Times New Roman" w:cs="Times New Roman"/>
+                <w:sz w:val="28"/>
+                <w:szCs w:val="28"/>
+              </w:rPr>
+              <w:t>Предусмотрена кнопки для удаления записей</w:t>
+            </w:r>
+          </w:p>
+        </w:tc>
+        <w:tc>
+          <w:tcPr>
+            <w:tcW w:w="4673" w:type="dxa"/>
+          </w:tcPr>
+          <w:p>
+            <w:pPr>
+              <w:rPr>
+                <w:rFonts w:ascii="Times New Roman" w:hAnsi="Times New Roman" w:cs="Times New Roman"/>
+                <w:sz w:val="28"/>
+                <w:szCs w:val="28"/>
+              </w:rPr>
+            </w:pPr>
+            <w:r>
+              <w:rPr>
+                <w:rFonts w:ascii="Times New Roman" w:hAnsi="Times New Roman" w:cs="Times New Roman"/>
+                <w:sz w:val="28"/>
+                <w:szCs w:val="28"/>
+              </w:rPr>
+              <w:t>Нужно реализовать функционал удаления записей</w:t>
+            </w:r>
+          </w:p>
+        </w:tc>
+      </w:tr>
+      <w:tr>
+        <w:tc>
+          <w:tcPr>
+            <w:tcW w:w="4672" w:type="dxa"/>
+          </w:tcPr>
+          <w:p>
+            <w:pPr>
+              <w:rPr>
+                <w:rFonts w:ascii="Times New Roman" w:hAnsi="Times New Roman" w:cs="Times New Roman"/>
+                <w:sz w:val="28"/>
+                <w:szCs w:val="28"/>
+              </w:rPr>
+            </w:pPr>
+            <w:r>
+              <w:rPr>
+                <w:rFonts w:ascii="Times New Roman" w:hAnsi="Times New Roman" w:cs="Times New Roman"/>
+                <w:sz w:val="28"/>
+                <w:szCs w:val="28"/>
+              </w:rPr>
+              <w:t>Имеются отдельные кнопки, чтобы вернуться на предыдущий экран</w:t>
+            </w:r>
+          </w:p>
+        </w:tc>
+        <w:tc>
+          <w:tcPr>
+            <w:tcW w:w="4673" w:type="dxa"/>
+          </w:tcPr>
+          <w:p>
+            <w:pPr>
+              <w:rPr>
+                <w:rFonts w:ascii="Times New Roman" w:hAnsi="Times New Roman" w:cs="Times New Roman"/>
+                <w:sz w:val="28"/>
+                <w:szCs w:val="28"/>
+              </w:rPr>
+            </w:pPr>
+            <w:r>
+              <w:rPr>
+                <w:rFonts w:ascii="Times New Roman" w:hAnsi="Times New Roman" w:cs="Times New Roman"/>
+                <w:sz w:val="28"/>
+                <w:szCs w:val="28"/>
+              </w:rPr>
+              <w:t>Добавить экран для справочной информации и привязать к нему имеющуюся кнопку</w:t>
+            </w:r>
+          </w:p>
+        </w:tc>
+      </w:tr>
+      <w:tr>
+        <w:tc>
+          <w:tcPr>
+            <w:tcW w:w="4672" w:type="dxa"/>
+          </w:tcPr>
+          <w:p>
+            <w:pPr>
+              <w:rPr>
+                <w:rFonts w:ascii="Times New Roman" w:hAnsi="Times New Roman" w:cs="Times New Roman"/>
+                <w:sz w:val="28"/>
+                <w:szCs w:val="28"/>
+              </w:rPr>
+            </w:pPr>
+            <w:r>
+              <w:rPr>
+                <w:rFonts w:ascii="Times New Roman" w:hAnsi="Times New Roman" w:cs="Times New Roman"/>
+                <w:sz w:val="28"/>
+                <w:szCs w:val="28"/>
+              </w:rPr>
+              <w:t>Простой и понятный для большинства пользователей интерфейс</w:t>
+            </w:r>
+          </w:p>
+        </w:tc>
+        <w:tc>
+          <w:tcPr>
+            <w:tcW w:w="4673" w:type="dxa"/>
+          </w:tcPr>
+          <w:p>
+            <w:pPr>
+              <w:rPr>
+                <w:rFonts w:ascii="Times New Roman" w:hAnsi="Times New Roman" w:cs="Times New Roman"/>
+                <w:sz w:val="28"/>
+                <w:szCs w:val="28"/>
+              </w:rPr>
+            </w:pPr>
+            <w:r>
+              <w:rPr>
+                <w:rFonts w:ascii="Times New Roman" w:hAnsi="Times New Roman" w:cs="Times New Roman"/>
+                <w:sz w:val="28"/>
+                <w:szCs w:val="28"/>
+              </w:rPr>
+              <w:t>Добавить кнопки для редактирования уже добавленных записей</w:t>
+            </w:r>
+          </w:p>
+        </w:tc>
+      </w:tr>
+      <w:tr>
+        <w:tc>
+          <w:tcPr>
+            <w:tcW w:w="4672" w:type="dxa"/>
+          </w:tcPr>
+          <w:p>
+            <w:pPr>
+              <w:rPr>
+                <w:rFonts w:ascii="Times New Roman" w:hAnsi="Times New Roman" w:cs="Times New Roman"/>
+                <w:sz w:val="28"/>
+                <w:szCs w:val="28"/>
+              </w:rPr>
+            </w:pPr>
+          </w:p>
+        </w:tc>
+        <w:tc>
+          <w:tcPr>
+            <w:tcW w:w="4673" w:type="dxa"/>
+          </w:tcPr>
+          <w:p>
+            <w:pPr>
+              <w:rPr>
+                <w:rFonts w:ascii="Times New Roman" w:hAnsi="Times New Roman" w:cs="Times New Roman"/>
+                <w:sz w:val="28"/>
+                <w:szCs w:val="28"/>
+              </w:rPr>
+            </w:pPr>
+            <w:r>
+              <w:rPr>
+                <w:rFonts w:ascii="Times New Roman" w:hAnsi="Times New Roman" w:cs="Times New Roman"/>
+                <w:sz w:val="28"/>
+                <w:szCs w:val="28"/>
+              </w:rPr>
+              <w:t>Подобрать более приятные и сочетающиеся между собой цвета для элементов интерфейса</w:t>
+            </w:r>
+            <w:bookmarkStart w:id="0" w:name="_GoBack"/>
+            <w:bookmarkEnd w:id="0"/>
+          </w:p>
+        </w:tc>
+      </w:tr>
+    </w:tbl>
     <w:p>
       <w:pPr>
         <w:rPr>
@@ -786,6 +1496,25 @@
     <w:semiHidden/>
     <w:unhideWhenUsed/>
   </w:style>
+  <w:style w:type="table" w:styleId="a3">
+    <w:name w:val="Table Grid"/>
+    <w:basedOn w:val="a1"/>
+    <w:uiPriority w:val="39"/>
+    <w:rsid w:val="00A577A2"/>
+    <w:pPr>
+      <w:spacing w:after="0" w:line="240" w:lineRule="auto"/>
+    </w:pPr>
+    <w:tblPr>
+      <w:tblBorders>
+        <w:top w:val="single" w:sz="4" w:space="0" w:color="auto"/>
+        <w:left w:val="single" w:sz="4" w:space="0" w:color="auto"/>
+        <w:bottom w:val="single" w:sz="4" w:space="0" w:color="auto"/>
+        <w:right w:val="single" w:sz="4" w:space="0" w:color="auto"/>
+        <w:insideH w:val="single" w:sz="4" w:space="0" w:color="auto"/>
+        <w:insideV w:val="single" w:sz="4" w:space="0" w:color="auto"/>
+      </w:tblBorders>
+    </w:tblPr>
+  </w:style>
 </w:styles>
 </file>
 

</xml_diff>